<commit_message>
Team contract - Spring
</commit_message>
<xml_diff>
--- a/Project Deliverables/Capstone 24-25 - Team Contract.docx
+++ b/Project Deliverables/Capstone 24-25 - Team Contract.docx
@@ -26,7 +26,7 @@
                   </pic:nvPicPr>
                   <pic:blipFill>
                     <a:blip r:embed="rId6"/>
-                    <a:srcRect b="28757" l="0" r="0" t="0"/>
+                    <a:srcRect b="28756" l="0" r="0" t="0"/>
                     <a:stretch>
                       <a:fillRect/>
                     </a:stretch>
@@ -2137,7 +2137,7 @@
               <w:widowControl w:val="1"/>
               <w:numPr>
                 <w:ilvl w:val="0"/>
-                <w:numId w:val="1"/>
+                <w:numId w:val="4"/>
               </w:numPr>
               <w:pBdr>
                 <w:top w:space="0" w:sz="0" w:val="nil"/>
@@ -2208,7 +2208,7 @@
               <w:widowControl w:val="1"/>
               <w:numPr>
                 <w:ilvl w:val="0"/>
-                <w:numId w:val="1"/>
+                <w:numId w:val="4"/>
               </w:numPr>
               <w:pBdr>
                 <w:top w:space="0" w:sz="0" w:val="nil"/>
@@ -2261,7 +2261,7 @@
               <w:widowControl w:val="1"/>
               <w:numPr>
                 <w:ilvl w:val="0"/>
-                <w:numId w:val="1"/>
+                <w:numId w:val="4"/>
               </w:numPr>
               <w:pBdr>
                 <w:top w:space="0" w:sz="0" w:val="nil"/>
@@ -2375,7 +2375,7 @@
               <w:widowControl w:val="1"/>
               <w:numPr>
                 <w:ilvl w:val="0"/>
-                <w:numId w:val="1"/>
+                <w:numId w:val="4"/>
               </w:numPr>
               <w:pBdr>
                 <w:top w:space="0" w:sz="0" w:val="nil"/>
@@ -2596,7 +2596,7 @@
               <w:widowControl w:val="1"/>
               <w:numPr>
                 <w:ilvl w:val="0"/>
-                <w:numId w:val="1"/>
+                <w:numId w:val="4"/>
               </w:numPr>
               <w:pBdr>
                 <w:top w:space="0" w:sz="0" w:val="nil"/>
@@ -2685,7 +2685,7 @@
               <w:widowControl w:val="1"/>
               <w:numPr>
                 <w:ilvl w:val="0"/>
-                <w:numId w:val="1"/>
+                <w:numId w:val="4"/>
               </w:numPr>
               <w:pBdr>
                 <w:top w:space="0" w:sz="0" w:val="nil"/>
@@ -2800,7 +2800,7 @@
               <w:widowControl w:val="1"/>
               <w:numPr>
                 <w:ilvl w:val="0"/>
-                <w:numId w:val="1"/>
+                <w:numId w:val="4"/>
               </w:numPr>
               <w:pBdr>
                 <w:top w:space="0" w:sz="0" w:val="nil"/>
@@ -2869,7 +2869,7 @@
               <w:widowControl w:val="1"/>
               <w:numPr>
                 <w:ilvl w:val="0"/>
-                <w:numId w:val="1"/>
+                <w:numId w:val="4"/>
               </w:numPr>
               <w:pBdr>
                 <w:top w:space="0" w:sz="0" w:val="nil"/>
@@ -3279,7 +3279,7 @@
       <w:pPr>
         <w:numPr>
           <w:ilvl w:val="0"/>
-          <w:numId w:val="3"/>
+          <w:numId w:val="2"/>
         </w:numPr>
         <w:pBdr>
           <w:top w:space="0" w:sz="0" w:val="nil"/>
@@ -3307,7 +3307,7 @@
       <w:pPr>
         <w:numPr>
           <w:ilvl w:val="0"/>
-          <w:numId w:val="3"/>
+          <w:numId w:val="2"/>
         </w:numPr>
         <w:pBdr>
           <w:top w:space="0" w:sz="0" w:val="nil"/>
@@ -3335,7 +3335,7 @@
       <w:pPr>
         <w:numPr>
           <w:ilvl w:val="0"/>
-          <w:numId w:val="3"/>
+          <w:numId w:val="2"/>
         </w:numPr>
         <w:pBdr>
           <w:top w:space="0" w:sz="0" w:val="nil"/>
@@ -3363,7 +3363,7 @@
       <w:pPr>
         <w:numPr>
           <w:ilvl w:val="0"/>
-          <w:numId w:val="3"/>
+          <w:numId w:val="2"/>
         </w:numPr>
         <w:pBdr>
           <w:top w:space="0" w:sz="0" w:val="nil"/>
@@ -3391,7 +3391,7 @@
       <w:pPr>
         <w:numPr>
           <w:ilvl w:val="0"/>
-          <w:numId w:val="3"/>
+          <w:numId w:val="2"/>
         </w:numPr>
         <w:pBdr>
           <w:top w:space="0" w:sz="0" w:val="nil"/>
@@ -3765,7 +3765,7 @@
       <w:tr>
         <w:trPr>
           <w:cantSplit w:val="0"/>
-          <w:trHeight w:val="1125" w:hRule="atLeast"/>
+          <w:trHeight w:val="1896.0418701171873" w:hRule="atLeast"/>
           <w:tblHeader w:val="0"/>
         </w:trPr>
         <w:tc>
@@ -3916,7 +3916,7 @@
                 <w:i w:val="1"/>
                 <w:rtl w:val="0"/>
               </w:rPr>
-              <w:t xml:space="preserve">Every wednesday at 12:15 in Engineering Research building</w:t>
+              <w:t xml:space="preserve">Every Friday from 2:30-3:00 in Engineering Research building</w:t>
             </w:r>
           </w:p>
         </w:tc>
@@ -4136,7 +4136,7 @@
       <w:pPr>
         <w:numPr>
           <w:ilvl w:val="0"/>
-          <w:numId w:val="2"/>
+          <w:numId w:val="1"/>
         </w:numPr>
         <w:pBdr>
           <w:top w:space="0" w:sz="0" w:val="nil"/>
@@ -4174,7 +4174,7 @@
       <w:pPr>
         <w:numPr>
           <w:ilvl w:val="0"/>
-          <w:numId w:val="2"/>
+          <w:numId w:val="1"/>
         </w:numPr>
         <w:pBdr>
           <w:top w:space="0" w:sz="0" w:val="nil"/>
@@ -4392,7 +4392,7 @@
       <w:pPr>
         <w:numPr>
           <w:ilvl w:val="0"/>
-          <w:numId w:val="4"/>
+          <w:numId w:val="3"/>
         </w:numPr>
         <w:pBdr>
           <w:top w:space="0" w:sz="0" w:val="nil"/>
@@ -4457,7 +4457,7 @@
       <w:pPr>
         <w:numPr>
           <w:ilvl w:val="0"/>
-          <w:numId w:val="4"/>
+          <w:numId w:val="3"/>
         </w:numPr>
         <w:pBdr>
           <w:top w:space="0" w:sz="0" w:val="nil"/>
@@ -4496,7 +4496,7 @@
       <w:pPr>
         <w:numPr>
           <w:ilvl w:val="0"/>
-          <w:numId w:val="4"/>
+          <w:numId w:val="3"/>
         </w:numPr>
         <w:pBdr>
           <w:top w:space="0" w:sz="0" w:val="nil"/>
@@ -4535,7 +4535,7 @@
       <w:pPr>
         <w:numPr>
           <w:ilvl w:val="0"/>
-          <w:numId w:val="4"/>
+          <w:numId w:val="3"/>
         </w:numPr>
         <w:pBdr>
           <w:top w:space="0" w:sz="0" w:val="nil"/>
@@ -4574,7 +4574,7 @@
       <w:pPr>
         <w:numPr>
           <w:ilvl w:val="0"/>
-          <w:numId w:val="4"/>
+          <w:numId w:val="3"/>
         </w:numPr>
         <w:pBdr>
           <w:top w:space="0" w:sz="0" w:val="nil"/>
@@ -4613,7 +4613,7 @@
       <w:pPr>
         <w:numPr>
           <w:ilvl w:val="0"/>
-          <w:numId w:val="4"/>
+          <w:numId w:val="3"/>
         </w:numPr>
         <w:pBdr>
           <w:top w:space="0" w:sz="0" w:val="nil"/>
@@ -5496,15 +5496,15 @@
 <w:numbering xmlns:mc="http://schemas.openxmlformats.org/markup-compatibility/2006" xmlns:o="urn:schemas-microsoft-com:office:office" xmlns:r="http://schemas.openxmlformats.org/officeDocument/2006/relationships" xmlns:m="http://schemas.openxmlformats.org/officeDocument/2006/math" xmlns:v="urn:schemas-microsoft-com:vml" xmlns:wp="http://schemas.openxmlformats.org/drawingml/2006/wordprocessingDrawing" xmlns:w10="urn:schemas-microsoft-com:office:word" xmlns:w="http://schemas.openxmlformats.org/wordprocessingml/2006/main" xmlns:wne="http://schemas.microsoft.com/office/word/2006/wordml" xmlns:sl="http://schemas.openxmlformats.org/schemaLibrary/2006/main" xmlns:a="http://schemas.openxmlformats.org/drawingml/2006/main" xmlns:pic="http://schemas.openxmlformats.org/drawingml/2006/picture" xmlns:c="http://schemas.openxmlformats.org/drawingml/2006/chart" xmlns:lc="http://schemas.openxmlformats.org/drawingml/2006/lockedCanvas" xmlns:dgm="http://schemas.openxmlformats.org/drawingml/2006/diagram" xmlns:wps="http://schemas.microsoft.com/office/word/2010/wordprocessingShape" xmlns:wpg="http://schemas.microsoft.com/office/word/2010/wordprocessingGroup" xmlns:w14="http://schemas.microsoft.com/office/word/2010/wordml" xmlns:w15="http://schemas.microsoft.com/office/word/2012/wordml" xmlns:w16="http://schemas.microsoft.com/office/word/2018/wordml" xmlns:w16cex="http://schemas.microsoft.com/office/word/2018/wordml/cex" xmlns:w16cid="http://schemas.microsoft.com/office/word/2016/wordml/cid" xmlns="http://schemas.microsoft.com/office/tasks/2019/documenttasks" xmlns:cr="http://schemas.microsoft.com/office/comments/2020/reactions">
   <w:abstractNum w:abstractNumId="1">
     <w:lvl w:ilvl="0">
-      <w:start w:val="0"/>
+      <w:start w:val="1"/>
       <w:numFmt w:val="bullet"/>
-      <w:lvlText w:val="-"/>
+      <w:lvlText w:val="●"/>
       <w:lvlJc w:val="left"/>
       <w:pPr>
         <w:ind w:left="720" w:hanging="360"/>
       </w:pPr>
       <w:rPr>
-        <w:rFonts w:ascii="Times New Roman" w:cs="Times New Roman" w:eastAsia="Times New Roman" w:hAnsi="Times New Roman"/>
+        <w:rFonts w:ascii="Noto Sans Symbols" w:cs="Noto Sans Symbols" w:eastAsia="Noto Sans Symbols" w:hAnsi="Noto Sans Symbols"/>
       </w:rPr>
     </w:lvl>
     <w:lvl w:ilvl="1">
@@ -5717,14 +5717,106 @@
   <w:abstractNum w:abstractNumId="3">
     <w:lvl w:ilvl="0">
       <w:start w:val="1"/>
+      <w:numFmt w:val="decimal"/>
+      <w:lvlText w:val="%1."/>
+      <w:lvlJc w:val="left"/>
+      <w:pPr>
+        <w:ind w:left="720" w:hanging="360"/>
+      </w:pPr>
+      <w:rPr/>
+    </w:lvl>
+    <w:lvl w:ilvl="1">
+      <w:start w:val="1"/>
+      <w:numFmt w:val="lowerLetter"/>
+      <w:lvlText w:val="%2."/>
+      <w:lvlJc w:val="left"/>
+      <w:pPr>
+        <w:ind w:left="1440" w:hanging="360"/>
+      </w:pPr>
+      <w:rPr/>
+    </w:lvl>
+    <w:lvl w:ilvl="2">
+      <w:start w:val="1"/>
+      <w:numFmt w:val="lowerRoman"/>
+      <w:lvlText w:val="%3."/>
+      <w:lvlJc w:val="right"/>
+      <w:pPr>
+        <w:ind w:left="2160" w:hanging="180"/>
+      </w:pPr>
+      <w:rPr/>
+    </w:lvl>
+    <w:lvl w:ilvl="3">
+      <w:start w:val="1"/>
+      <w:numFmt w:val="decimal"/>
+      <w:lvlText w:val="%4."/>
+      <w:lvlJc w:val="left"/>
+      <w:pPr>
+        <w:ind w:left="2880" w:hanging="360"/>
+      </w:pPr>
+      <w:rPr/>
+    </w:lvl>
+    <w:lvl w:ilvl="4">
+      <w:start w:val="1"/>
+      <w:numFmt w:val="lowerLetter"/>
+      <w:lvlText w:val="%5."/>
+      <w:lvlJc w:val="left"/>
+      <w:pPr>
+        <w:ind w:left="3600" w:hanging="360"/>
+      </w:pPr>
+      <w:rPr/>
+    </w:lvl>
+    <w:lvl w:ilvl="5">
+      <w:start w:val="1"/>
+      <w:numFmt w:val="lowerRoman"/>
+      <w:lvlText w:val="%6."/>
+      <w:lvlJc w:val="right"/>
+      <w:pPr>
+        <w:ind w:left="4320" w:hanging="180"/>
+      </w:pPr>
+      <w:rPr/>
+    </w:lvl>
+    <w:lvl w:ilvl="6">
+      <w:start w:val="1"/>
+      <w:numFmt w:val="decimal"/>
+      <w:lvlText w:val="%7."/>
+      <w:lvlJc w:val="left"/>
+      <w:pPr>
+        <w:ind w:left="5040" w:hanging="360"/>
+      </w:pPr>
+      <w:rPr/>
+    </w:lvl>
+    <w:lvl w:ilvl="7">
+      <w:start w:val="1"/>
+      <w:numFmt w:val="lowerLetter"/>
+      <w:lvlText w:val="%8."/>
+      <w:lvlJc w:val="left"/>
+      <w:pPr>
+        <w:ind w:left="5760" w:hanging="360"/>
+      </w:pPr>
+      <w:rPr/>
+    </w:lvl>
+    <w:lvl w:ilvl="8">
+      <w:start w:val="1"/>
+      <w:numFmt w:val="lowerRoman"/>
+      <w:lvlText w:val="%9."/>
+      <w:lvlJc w:val="right"/>
+      <w:pPr>
+        <w:ind w:left="6480" w:hanging="180"/>
+      </w:pPr>
+      <w:rPr/>
+    </w:lvl>
+  </w:abstractNum>
+  <w:abstractNum w:abstractNumId="4">
+    <w:lvl w:ilvl="0">
+      <w:start w:val="0"/>
       <w:numFmt w:val="bullet"/>
-      <w:lvlText w:val="●"/>
+      <w:lvlText w:val="-"/>
       <w:lvlJc w:val="left"/>
       <w:pPr>
         <w:ind w:left="720" w:hanging="360"/>
       </w:pPr>
       <w:rPr>
-        <w:rFonts w:ascii="Noto Sans Symbols" w:cs="Noto Sans Symbols" w:eastAsia="Noto Sans Symbols" w:hAnsi="Noto Sans Symbols"/>
+        <w:rFonts w:ascii="Times New Roman" w:cs="Times New Roman" w:eastAsia="Times New Roman" w:hAnsi="Times New Roman"/>
       </w:rPr>
     </w:lvl>
     <w:lvl w:ilvl="1">
@@ -5822,98 +5914,6 @@
       <w:rPr>
         <w:rFonts w:ascii="Noto Sans Symbols" w:cs="Noto Sans Symbols" w:eastAsia="Noto Sans Symbols" w:hAnsi="Noto Sans Symbols"/>
       </w:rPr>
-    </w:lvl>
-  </w:abstractNum>
-  <w:abstractNum w:abstractNumId="4">
-    <w:lvl w:ilvl="0">
-      <w:start w:val="1"/>
-      <w:numFmt w:val="decimal"/>
-      <w:lvlText w:val="%1."/>
-      <w:lvlJc w:val="left"/>
-      <w:pPr>
-        <w:ind w:left="720" w:hanging="360"/>
-      </w:pPr>
-      <w:rPr/>
-    </w:lvl>
-    <w:lvl w:ilvl="1">
-      <w:start w:val="1"/>
-      <w:numFmt w:val="lowerLetter"/>
-      <w:lvlText w:val="%2."/>
-      <w:lvlJc w:val="left"/>
-      <w:pPr>
-        <w:ind w:left="1440" w:hanging="360"/>
-      </w:pPr>
-      <w:rPr/>
-    </w:lvl>
-    <w:lvl w:ilvl="2">
-      <w:start w:val="1"/>
-      <w:numFmt w:val="lowerRoman"/>
-      <w:lvlText w:val="%3."/>
-      <w:lvlJc w:val="right"/>
-      <w:pPr>
-        <w:ind w:left="2160" w:hanging="180"/>
-      </w:pPr>
-      <w:rPr/>
-    </w:lvl>
-    <w:lvl w:ilvl="3">
-      <w:start w:val="1"/>
-      <w:numFmt w:val="decimal"/>
-      <w:lvlText w:val="%4."/>
-      <w:lvlJc w:val="left"/>
-      <w:pPr>
-        <w:ind w:left="2880" w:hanging="360"/>
-      </w:pPr>
-      <w:rPr/>
-    </w:lvl>
-    <w:lvl w:ilvl="4">
-      <w:start w:val="1"/>
-      <w:numFmt w:val="lowerLetter"/>
-      <w:lvlText w:val="%5."/>
-      <w:lvlJc w:val="left"/>
-      <w:pPr>
-        <w:ind w:left="3600" w:hanging="360"/>
-      </w:pPr>
-      <w:rPr/>
-    </w:lvl>
-    <w:lvl w:ilvl="5">
-      <w:start w:val="1"/>
-      <w:numFmt w:val="lowerRoman"/>
-      <w:lvlText w:val="%6."/>
-      <w:lvlJc w:val="right"/>
-      <w:pPr>
-        <w:ind w:left="4320" w:hanging="180"/>
-      </w:pPr>
-      <w:rPr/>
-    </w:lvl>
-    <w:lvl w:ilvl="6">
-      <w:start w:val="1"/>
-      <w:numFmt w:val="decimal"/>
-      <w:lvlText w:val="%7."/>
-      <w:lvlJc w:val="left"/>
-      <w:pPr>
-        <w:ind w:left="5040" w:hanging="360"/>
-      </w:pPr>
-      <w:rPr/>
-    </w:lvl>
-    <w:lvl w:ilvl="7">
-      <w:start w:val="1"/>
-      <w:numFmt w:val="lowerLetter"/>
-      <w:lvlText w:val="%8."/>
-      <w:lvlJc w:val="left"/>
-      <w:pPr>
-        <w:ind w:left="5760" w:hanging="360"/>
-      </w:pPr>
-      <w:rPr/>
-    </w:lvl>
-    <w:lvl w:ilvl="8">
-      <w:start w:val="1"/>
-      <w:numFmt w:val="lowerRoman"/>
-      <w:lvlText w:val="%9."/>
-      <w:lvlJc w:val="right"/>
-      <w:pPr>
-        <w:ind w:left="6480" w:hanging="180"/>
-      </w:pPr>
-      <w:rPr/>
     </w:lvl>
   </w:abstractNum>
   <w:num w:numId="1">

</xml_diff>